<commit_message>
my section is done
</commit_message>
<xml_diff>
--- a/project_1/Matrix Transpose.docx
+++ b/project_1/Matrix Transpose.docx
@@ -5,8 +5,18 @@
     <w:p>
       <w:pPr>
         <w:jc w:val="center"/>
+        <w:rPr>
+          <w:b/>
+          <w:sz w:val="36"/>
+          <w:szCs w:val="36"/>
+        </w:rPr>
       </w:pPr>
       <w:r>
+        <w:rPr>
+          <w:b/>
+          <w:sz w:val="36"/>
+          <w:szCs w:val="36"/>
+        </w:rPr>
         <w:t xml:space="preserve">Matrix Transpose </w:t>
       </w:r>
     </w:p>
@@ -762,14 +772,88 @@
         <w:ind w:left="5040" w:firstLine="720"/>
       </w:pPr>
       <w:r>
-        <w:lastRenderedPageBreak/>
+        <w:rPr>
+          <w:b/>
+          <w:noProof/>
+        </w:rPr>
+        <w:drawing>
+          <wp:anchor distT="0" distB="0" distL="114300" distR="114300" simplePos="0" relativeHeight="251668480" behindDoc="0" locked="0" layoutInCell="1" allowOverlap="1" wp14:anchorId="23D21E7D" wp14:editId="3DBE8DD0">
+            <wp:simplePos x="0" y="0"/>
+            <wp:positionH relativeFrom="column">
+              <wp:posOffset>3366135</wp:posOffset>
+            </wp:positionH>
+            <wp:positionV relativeFrom="paragraph">
+              <wp:posOffset>273050</wp:posOffset>
+            </wp:positionV>
+            <wp:extent cx="2908935" cy="1167130"/>
+            <wp:effectExtent l="0" t="0" r="12065" b="1270"/>
+            <wp:wrapTight wrapText="bothSides">
+              <wp:wrapPolygon edited="0">
+                <wp:start x="0" y="0"/>
+                <wp:lineTo x="0" y="21153"/>
+                <wp:lineTo x="21501" y="21153"/>
+                <wp:lineTo x="21501" y="0"/>
+                <wp:lineTo x="0" y="0"/>
+              </wp:wrapPolygon>
+            </wp:wrapTight>
+            <wp:docPr id="16" name="Picture 16"/>
+            <wp:cNvGraphicFramePr>
+              <a:graphicFrameLocks xmlns:a="http://schemas.openxmlformats.org/drawingml/2006/main" noChangeAspect="1"/>
+            </wp:cNvGraphicFramePr>
+            <a:graphic xmlns:a="http://schemas.openxmlformats.org/drawingml/2006/main">
+              <a:graphicData uri="http://schemas.openxmlformats.org/drawingml/2006/picture">
+                <pic:pic xmlns:pic="http://schemas.openxmlformats.org/drawingml/2006/picture">
+                  <pic:nvPicPr>
+                    <pic:cNvPr id="16" name="Screen Shot 2016-02-18 at 12.09.02 PM.png"/>
+                    <pic:cNvPicPr/>
+                  </pic:nvPicPr>
+                  <pic:blipFill>
+                    <a:blip r:embed="rId14">
+                      <a:extLst>
+                        <a:ext uri="{28A0092B-C50C-407E-A947-70E740481C1C}">
+                          <a14:useLocalDpi xmlns:a14="http://schemas.microsoft.com/office/drawing/2010/main" val="0"/>
+                        </a:ext>
+                      </a:extLst>
+                    </a:blip>
+                    <a:stretch>
+                      <a:fillRect/>
+                    </a:stretch>
+                  </pic:blipFill>
+                  <pic:spPr>
+                    <a:xfrm>
+                      <a:off x="0" y="0"/>
+                      <a:ext cx="2908935" cy="1167130"/>
+                    </a:xfrm>
+                    <a:prstGeom prst="rect">
+                      <a:avLst/>
+                    </a:prstGeom>
+                  </pic:spPr>
+                </pic:pic>
+              </a:graphicData>
+            </a:graphic>
+            <wp14:sizeRelH relativeFrom="page">
+              <wp14:pctWidth>0</wp14:pctWidth>
+            </wp14:sizeRelH>
+            <wp14:sizeRelV relativeFrom="page">
+              <wp14:pctHeight>0</wp14:pctHeight>
+            </wp14:sizeRelV>
+          </wp:anchor>
+        </w:drawing>
+      </w:r>
+      <w:r>
         <w:t xml:space="preserve"> </w:t>
       </w:r>
       <w:r>
         <w:t>Arithmetic</w:t>
       </w:r>
       <w:r>
-        <w:t xml:space="preserve"> Table:</w:t>
+        <w:t xml:space="preserve"> Table</w:t>
+      </w:r>
+      <w:r>
+        <w:t>s</w:t>
+      </w:r>
+      <w:r>
+        <w:t>:</w:t>
       </w:r>
       <w:r>
         <w:rPr>
@@ -779,18 +863,93 @@
       </w:r>
     </w:p>
     <w:p>
-      <w:r>
-        <w:rPr>
+      <w:pPr>
+        <w:rPr>
+          <w:b/>
+        </w:rPr>
+      </w:pPr>
+      <w:r>
+        <w:rPr>
+          <w:b/>
           <w:noProof/>
         </w:rPr>
         <w:drawing>
-          <wp:anchor distT="0" distB="0" distL="114300" distR="114300" simplePos="0" relativeHeight="251662336" behindDoc="0" locked="0" layoutInCell="1" allowOverlap="1" wp14:anchorId="13E099BF" wp14:editId="2A7702B0">
+          <wp:anchor distT="0" distB="0" distL="114300" distR="114300" simplePos="0" relativeHeight="251669504" behindDoc="0" locked="0" layoutInCell="1" allowOverlap="1" wp14:anchorId="1CD3887E" wp14:editId="77AD96B4">
+            <wp:simplePos x="0" y="0"/>
+            <wp:positionH relativeFrom="column">
+              <wp:posOffset>3253740</wp:posOffset>
+            </wp:positionH>
+            <wp:positionV relativeFrom="paragraph">
+              <wp:posOffset>1341120</wp:posOffset>
+            </wp:positionV>
+            <wp:extent cx="3158490" cy="1260475"/>
+            <wp:effectExtent l="0" t="0" r="0" b="9525"/>
+            <wp:wrapTight wrapText="bothSides">
+              <wp:wrapPolygon edited="0">
+                <wp:start x="0" y="0"/>
+                <wp:lineTo x="0" y="21328"/>
+                <wp:lineTo x="21366" y="21328"/>
+                <wp:lineTo x="21366" y="0"/>
+                <wp:lineTo x="0" y="0"/>
+              </wp:wrapPolygon>
+            </wp:wrapTight>
+            <wp:docPr id="17" name="Picture 17"/>
+            <wp:cNvGraphicFramePr>
+              <a:graphicFrameLocks xmlns:a="http://schemas.openxmlformats.org/drawingml/2006/main" noChangeAspect="1"/>
+            </wp:cNvGraphicFramePr>
+            <a:graphic xmlns:a="http://schemas.openxmlformats.org/drawingml/2006/main">
+              <a:graphicData uri="http://schemas.openxmlformats.org/drawingml/2006/picture">
+                <pic:pic xmlns:pic="http://schemas.openxmlformats.org/drawingml/2006/picture">
+                  <pic:nvPicPr>
+                    <pic:cNvPr id="17" name="Screen Shot 2016-02-18 at 12.09.38 PM.png"/>
+                    <pic:cNvPicPr/>
+                  </pic:nvPicPr>
+                  <pic:blipFill>
+                    <a:blip r:embed="rId15">
+                      <a:extLst>
+                        <a:ext uri="{28A0092B-C50C-407E-A947-70E740481C1C}">
+                          <a14:useLocalDpi xmlns:a14="http://schemas.microsoft.com/office/drawing/2010/main" val="0"/>
+                        </a:ext>
+                      </a:extLst>
+                    </a:blip>
+                    <a:stretch>
+                      <a:fillRect/>
+                    </a:stretch>
+                  </pic:blipFill>
+                  <pic:spPr>
+                    <a:xfrm>
+                      <a:off x="0" y="0"/>
+                      <a:ext cx="3158490" cy="1260475"/>
+                    </a:xfrm>
+                    <a:prstGeom prst="rect">
+                      <a:avLst/>
+                    </a:prstGeom>
+                  </pic:spPr>
+                </pic:pic>
+              </a:graphicData>
+            </a:graphic>
+            <wp14:sizeRelH relativeFrom="page">
+              <wp14:pctWidth>0</wp14:pctWidth>
+            </wp14:sizeRelH>
+            <wp14:sizeRelV relativeFrom="page">
+              <wp14:pctHeight>0</wp14:pctHeight>
+            </wp14:sizeRelV>
+          </wp:anchor>
+        </w:drawing>
+      </w:r>
+      <w:r>
+        <w:rPr>
+          <w:b/>
+          <w:noProof/>
+        </w:rPr>
+        <w:drawing>
+          <wp:anchor distT="0" distB="0" distL="114300" distR="114300" simplePos="0" relativeHeight="251662336" behindDoc="0" locked="0" layoutInCell="1" allowOverlap="1" wp14:anchorId="13E099BF" wp14:editId="657A414D">
             <wp:simplePos x="0" y="0"/>
             <wp:positionH relativeFrom="column">
               <wp:posOffset>-60325</wp:posOffset>
             </wp:positionH>
             <wp:positionV relativeFrom="paragraph">
-              <wp:posOffset>161925</wp:posOffset>
+              <wp:posOffset>83751</wp:posOffset>
             </wp:positionV>
             <wp:extent cx="3354070" cy="1211580"/>
             <wp:effectExtent l="0" t="0" r="0" b="7620"/>
@@ -815,7 +974,7 @@
                     <pic:cNvPicPr/>
                   </pic:nvPicPr>
                   <pic:blipFill>
-                    <a:blip r:embed="rId14">
+                    <a:blip r:embed="rId16">
                       <a:extLst>
                         <a:ext uri="{28A0092B-C50C-407E-A947-70E740481C1C}">
                           <a14:useLocalDpi xmlns:a14="http://schemas.microsoft.com/office/drawing/2010/main" val="0"/>
@@ -847,94 +1006,22 @@
           </wp:anchor>
         </w:drawing>
       </w:r>
-      <w:r>
-        <w:rPr>
-          <w:noProof/>
-        </w:rPr>
-        <w:drawing>
-          <wp:anchor distT="0" distB="0" distL="114300" distR="114300" simplePos="0" relativeHeight="251668480" behindDoc="0" locked="0" layoutInCell="1" allowOverlap="1" wp14:anchorId="2F9936DD" wp14:editId="23DA9706">
-            <wp:simplePos x="0" y="0"/>
-            <wp:positionH relativeFrom="column">
-              <wp:posOffset>3597275</wp:posOffset>
-            </wp:positionH>
-            <wp:positionV relativeFrom="paragraph">
-              <wp:posOffset>273050</wp:posOffset>
-            </wp:positionV>
-            <wp:extent cx="1863090" cy="1100455"/>
-            <wp:effectExtent l="0" t="0" r="0" b="0"/>
-            <wp:wrapTight wrapText="bothSides">
-              <wp:wrapPolygon edited="0">
-                <wp:start x="0" y="0"/>
-                <wp:lineTo x="0" y="20939"/>
-                <wp:lineTo x="21202" y="20939"/>
-                <wp:lineTo x="21202" y="0"/>
-                <wp:lineTo x="0" y="0"/>
-              </wp:wrapPolygon>
-            </wp:wrapTight>
-            <wp:docPr id="15" name="Picture 15"/>
-            <wp:cNvGraphicFramePr>
-              <a:graphicFrameLocks xmlns:a="http://schemas.openxmlformats.org/drawingml/2006/main" noChangeAspect="1"/>
-            </wp:cNvGraphicFramePr>
-            <a:graphic xmlns:a="http://schemas.openxmlformats.org/drawingml/2006/main">
-              <a:graphicData uri="http://schemas.openxmlformats.org/drawingml/2006/picture">
-                <pic:pic xmlns:pic="http://schemas.openxmlformats.org/drawingml/2006/picture">
-                  <pic:nvPicPr>
-                    <pic:cNvPr id="15" name="Screen Shot 2016-02-18 at 10.20.30 AM.png"/>
-                    <pic:cNvPicPr/>
-                  </pic:nvPicPr>
-                  <pic:blipFill>
-                    <a:blip r:embed="rId15">
-                      <a:extLst>
-                        <a:ext uri="{28A0092B-C50C-407E-A947-70E740481C1C}">
-                          <a14:useLocalDpi xmlns:a14="http://schemas.microsoft.com/office/drawing/2010/main" val="0"/>
-                        </a:ext>
-                      </a:extLst>
-                    </a:blip>
-                    <a:stretch>
-                      <a:fillRect/>
-                    </a:stretch>
-                  </pic:blipFill>
-                  <pic:spPr>
-                    <a:xfrm>
-                      <a:off x="0" y="0"/>
-                      <a:ext cx="1863090" cy="1100455"/>
-                    </a:xfrm>
-                    <a:prstGeom prst="rect">
-                      <a:avLst/>
-                    </a:prstGeom>
-                  </pic:spPr>
-                </pic:pic>
-              </a:graphicData>
-            </a:graphic>
-            <wp14:sizeRelH relativeFrom="page">
-              <wp14:pctWidth>0</wp14:pctWidth>
-            </wp14:sizeRelH>
-            <wp14:sizeRelV relativeFrom="page">
-              <wp14:pctHeight>0</wp14:pctHeight>
-            </wp14:sizeRelV>
-          </wp:anchor>
-        </w:drawing>
-      </w:r>
     </w:p>
-    <w:p/>
-    <w:p/>
-    <w:p/>
-    <w:p/>
-    <w:p/>
-    <w:p/>
-    <w:p/>
-    <w:p/>
     <w:p>
       <w:pPr>
         <w:rPr>
-          <w:noProof/>
+          <w:b/>
         </w:rPr>
       </w:pPr>
       <w:r>
+        <w:rPr>
+          <w:b/>
+        </w:rPr>
         <w:t>Conclusion:</w:t>
       </w:r>
       <w:r>
         <w:rPr>
+          <w:b/>
           <w:noProof/>
         </w:rPr>
         <w:t xml:space="preserve"> </w:t>
@@ -958,131 +1045,410 @@
         <w:rPr>
           <w:noProof/>
         </w:rPr>
-        <w:t>The tables above are colored from a red to green gradient</w:t>
-      </w:r>
-      <w:r>
-        <w:rPr>
-          <w:noProof/>
-        </w:rPr>
-        <w:t xml:space="preserve"> to indicate runtime performance</w:t>
-      </w:r>
-      <w:r>
-        <w:rPr>
-          <w:noProof/>
-        </w:rPr>
-        <w:t xml:space="preserve">. A color that is red, is poor runtime performance compared to the others, and conversly green is </w:t>
-      </w:r>
-      <w:r>
-        <w:rPr>
-          <w:noProof/>
-        </w:rPr>
-        <w:t xml:space="preserve">good </w:t>
-      </w:r>
-      <w:r>
-        <w:rPr>
-          <w:noProof/>
-        </w:rPr>
-        <w:t xml:space="preserve">runtime. Our tables allow us to figure out the best kernel parameters for both tranpose kernels. The shared memory performed significanly faster </w:t>
-      </w:r>
-      <w:r>
-        <w:rPr>
-          <w:noProof/>
-        </w:rPr>
-        <w:t xml:space="preserve">with an average of </w:t>
-      </w:r>
-      <w:r>
-        <w:rPr>
-          <w:noProof/>
-        </w:rPr>
-        <w:t>&lt;I need this stat&gt;% better than global</w:t>
-      </w:r>
-      <w:r>
-        <w:rPr>
-          <w:noProof/>
-        </w:rPr>
-        <w:t xml:space="preserve"> memory transpose</w:t>
-      </w:r>
-      <w:r>
-        <w:rPr>
-          <w:noProof/>
-        </w:rPr>
-        <w:t>. The speed up from global to shared, is noticeable. Both transpose implementation did 8 a</w:t>
-      </w:r>
-      <w:r>
-        <w:rPr>
-          <w:noProof/>
-        </w:rPr>
-        <w:t>rithmetic</w:t>
-      </w:r>
-      <w:r>
-        <w:rPr>
-          <w:noProof/>
-        </w:rPr>
-        <w:t xml:space="preserve"> operations</w:t>
-      </w:r>
-      <w:r>
-        <w:rPr>
-          <w:noProof/>
-        </w:rPr>
-        <w:t xml:space="preserve"> per cell</w:t>
-      </w:r>
-      <w:r>
-        <w:rPr>
-          <w:noProof/>
-        </w:rPr>
-        <w:t xml:space="preserve">. </w:t>
-      </w:r>
-      <w:r>
-        <w:rPr>
-          <w:noProof/>
-          <w:highlight w:val="yellow"/>
-        </w:rPr>
-        <w:t xml:space="preserve">The </w:t>
-      </w:r>
-      <w:r>
-        <w:rPr>
-          <w:noProof/>
-          <w:highlight w:val="yellow"/>
-        </w:rPr>
-        <w:t>memory location of</w:t>
-      </w:r>
-      <w:r>
-        <w:rPr>
-          <w:noProof/>
-          <w:highlight w:val="yellow"/>
-        </w:rPr>
-        <w:t xml:space="preserve"> data to have</w:t>
-      </w:r>
-      <w:r>
-        <w:rPr>
-          <w:noProof/>
-          <w:highlight w:val="yellow"/>
-        </w:rPr>
-        <w:t xml:space="preserve"> arithmetic operations is a deciding factor</w:t>
-      </w:r>
-      <w:r>
-        <w:rPr>
-          <w:noProof/>
-          <w:highlight w:val="yellow"/>
-        </w:rPr>
-        <w:t xml:space="preserve"> in performance</w:t>
-      </w:r>
-      <w:r>
-        <w:rPr>
-          <w:noProof/>
-          <w:highlight w:val="yellow"/>
+        <w:t>Matrix transposition is crucial to every industry and</w:t>
+      </w:r>
+      <w:r>
+        <w:rPr>
+          <w:noProof/>
+        </w:rPr>
+        <w:t xml:space="preserve"> especially</w:t>
+      </w:r>
+      <w:r>
+        <w:rPr>
+          <w:noProof/>
+        </w:rPr>
+        <w:t xml:space="preserve"> numerical analysis</w:t>
+      </w:r>
+      <w:r>
+        <w:rPr>
+          <w:noProof/>
+        </w:rPr>
+        <w:t xml:space="preserve"> software solutions</w:t>
+      </w:r>
+      <w:r>
+        <w:rPr>
+          <w:noProof/>
+        </w:rPr>
+        <w:t>. Thus speed in computing the</w:t>
+      </w:r>
+      <w:r>
+        <w:rPr>
+          <w:noProof/>
+        </w:rPr>
+        <w:t xml:space="preserve"> transpose is a upmost importance for applications</w:t>
+      </w:r>
+      <w:r>
+        <w:rPr>
+          <w:noProof/>
+        </w:rPr>
+        <w:t>. GPU can do hundreads of thousands numerical computations fast.</w:t>
+      </w:r>
+      <w:r>
+        <w:rPr>
+          <w:noProof/>
+        </w:rPr>
+        <w:t xml:space="preserve"> Our implementation is different between the global and shared memory, both use a data partition scheme, but the access is different. The global tranpose has each thread work a chunk of the</w:t>
+      </w:r>
+      <w:r>
+        <w:rPr>
+          <w:noProof/>
+        </w:rPr>
+        <w:t xml:space="preserve"> incoming matrix to</w:t>
+      </w:r>
+      <w:r>
+        <w:rPr>
+          <w:noProof/>
+        </w:rPr>
+        <w:t xml:space="preserve"> transpose up to a bound. As does the shared transpose, but we use the shared memory location </w:t>
+      </w:r>
+      <w:r>
+        <w:rPr>
+          <w:noProof/>
+        </w:rPr>
+        <w:t>as a staging area of incoming matrix to decrease access time compared to global access. With the given constraint of only mono-dimensional access, we calcuate from the given thread index and width the x and y coordinates that pulls from input matrix and then calculate the index to store into the output matrix. The shared memory does the same index calculation, but the memory access is</w:t>
+      </w:r>
+      <w:r>
+        <w:rPr>
+          <w:noProof/>
+        </w:rPr>
+        <w:t xml:space="preserve"> </w:t>
+      </w:r>
+      <w:r>
+        <w:rPr>
+          <w:noProof/>
+        </w:rPr>
+        <w:t>coalesced</w:t>
+      </w:r>
+      <w:r>
+        <w:rPr>
+          <w:noProof/>
+        </w:rPr>
+        <w:t xml:space="preserve"> tiling and interleaving for shared </w:t>
+      </w:r>
+      <w:r>
+        <w:rPr>
+          <w:noProof/>
+        </w:rPr>
+        <w:t xml:space="preserve">the </w:t>
+      </w:r>
+      <w:r>
+        <w:rPr>
+          <w:noProof/>
+        </w:rPr>
+        <w:t>transpose</w:t>
+      </w:r>
+      <w:r>
+        <w:rPr>
+          <w:noProof/>
         </w:rPr>
         <w:t>.</w:t>
-      </w:r>
-      <w:r>
-        <w:rPr>
-          <w:noProof/>
-        </w:rPr>
-        <w:t xml:space="preserve"> </w:t>
       </w:r>
     </w:p>
     <w:p>
       <w:pPr>
+        <w:ind w:firstLine="720"/>
+        <w:rPr>
+          <w:noProof/>
+        </w:rPr>
+      </w:pPr>
+      <w:r>
+        <w:rPr>
+          <w:noProof/>
+        </w:rPr>
+        <w:t xml:space="preserve">The </w:t>
+      </w:r>
+      <w:r>
+        <w:rPr>
+          <w:noProof/>
+        </w:rPr>
+        <w:t xml:space="preserve">tables above are colored from a red to </w:t>
+      </w:r>
+      <w:r>
+        <w:rPr>
+          <w:noProof/>
+        </w:rPr>
+        <w:t xml:space="preserve">a </w:t>
+      </w:r>
+      <w:r>
+        <w:rPr>
+          <w:noProof/>
+        </w:rPr>
+        <w:t>green gradient</w:t>
+      </w:r>
+      <w:r>
+        <w:rPr>
+          <w:noProof/>
+        </w:rPr>
+        <w:t xml:space="preserve"> to indicate runtime performance</w:t>
+      </w:r>
+      <w:r>
+        <w:rPr>
+          <w:noProof/>
+        </w:rPr>
+        <w:t xml:space="preserve">. A color that is red, is poor runtime performance compared to the others, and conversly green is </w:t>
+      </w:r>
+      <w:r>
+        <w:rPr>
+          <w:noProof/>
+        </w:rPr>
+        <w:t xml:space="preserve">good </w:t>
+      </w:r>
+      <w:r>
+        <w:rPr>
+          <w:noProof/>
+        </w:rPr>
+        <w:t>runtime. Our tables allow us to figure out the best kernel parameters for both tranpose kernels</w:t>
+      </w:r>
+      <w:r>
+        <w:rPr>
+          <w:noProof/>
+        </w:rPr>
+        <w:t xml:space="preserve"> block and thread</w:t>
+      </w:r>
+      <w:r>
+        <w:rPr>
+          <w:noProof/>
+        </w:rPr>
+        <w:t xml:space="preserve">. The shared memory performed significanly faster </w:t>
+      </w:r>
+      <w:r>
+        <w:rPr>
+          <w:noProof/>
+        </w:rPr>
+        <w:t xml:space="preserve">with an average of </w:t>
+      </w:r>
+      <w:r>
+        <w:rPr>
+          <w:noProof/>
+        </w:rPr>
+        <w:t>66.59</w:t>
+      </w:r>
+      <w:r>
+        <w:rPr>
+          <w:noProof/>
+        </w:rPr>
+        <w:t>% better than global</w:t>
+      </w:r>
+      <w:r>
+        <w:rPr>
+          <w:noProof/>
+        </w:rPr>
+        <w:t xml:space="preserve"> memory transpose</w:t>
+      </w:r>
+      <w:r>
+        <w:rPr>
+          <w:noProof/>
+        </w:rPr>
+        <w:t xml:space="preserve"> at every test point</w:t>
+      </w:r>
+      <w:r>
+        <w:rPr>
+          <w:noProof/>
+        </w:rPr>
+        <w:t>. The speed up from global to shared, is noticeable</w:t>
+      </w:r>
+      <w:r>
+        <w:rPr>
+          <w:noProof/>
+        </w:rPr>
+        <w:t>, even the number of arithmetric operations increased</w:t>
+      </w:r>
+      <w:r>
+        <w:rPr>
+          <w:noProof/>
+        </w:rPr>
+        <w:t xml:space="preserve"> per second</w:t>
+      </w:r>
+      <w:r>
+        <w:rPr>
+          <w:noProof/>
+        </w:rPr>
+        <w:t>. Both transpose implementation did 8 a</w:t>
+      </w:r>
+      <w:r>
+        <w:rPr>
+          <w:noProof/>
+        </w:rPr>
+        <w:t>rithmetic</w:t>
+      </w:r>
+      <w:r>
+        <w:rPr>
+          <w:noProof/>
+        </w:rPr>
+        <w:t xml:space="preserve"> operations</w:t>
+      </w:r>
+      <w:r>
+        <w:rPr>
+          <w:noProof/>
+        </w:rPr>
+        <w:t xml:space="preserve"> per cell</w:t>
+      </w:r>
+      <w:r>
+        <w:rPr>
+          <w:noProof/>
+        </w:rPr>
+        <w:t xml:space="preserve">. </w:t>
+      </w:r>
+      <w:r>
+        <w:rPr>
+          <w:noProof/>
+        </w:rPr>
+        <w:t xml:space="preserve">To get the best performance, you must test every possible combinations. </w:t>
+      </w:r>
+      <w:r>
+        <w:rPr>
+          <w:noProof/>
+        </w:rPr>
+        <w:t>A general trend for performance</w:t>
+      </w:r>
+      <w:r>
+        <w:rPr>
+          <w:noProof/>
+        </w:rPr>
+        <w:t xml:space="preserve"> is the larger the data, the more blocks and threads are needed for processing</w:t>
+      </w:r>
+      <w:r>
+        <w:rPr>
+          <w:noProof/>
+        </w:rPr>
+        <w:t>, but not too many</w:t>
+      </w:r>
+      <w:r>
+        <w:rPr>
+          <w:noProof/>
+        </w:rPr>
+        <w:t xml:space="preserve">. </w:t>
+      </w:r>
+      <w:r>
+        <w:rPr>
+          <w:noProof/>
+        </w:rPr>
+        <w:t>T</w:t>
+      </w:r>
+      <w:r>
+        <w:rPr>
+          <w:noProof/>
+        </w:rPr>
+        <w:t>he range of  block sizes and thread count are 128 to 512</w:t>
+      </w:r>
+      <w:r>
+        <w:rPr>
+          <w:noProof/>
+        </w:rPr>
+        <w:t xml:space="preserve"> provide the best overall performance</w:t>
+      </w:r>
+      <w:r>
+        <w:rPr>
+          <w:noProof/>
+        </w:rPr>
+        <w:t>.</w:t>
+      </w:r>
+      <w:r>
+        <w:rPr>
+          <w:noProof/>
+        </w:rPr>
+        <w:t xml:space="preserve"> </w:t>
+      </w:r>
+      <w:r>
+        <w:rPr>
+          <w:noProof/>
+        </w:rPr>
+        <w:t xml:space="preserve">Those seem to have consistent runtimes compared to the kernel parameters of the extremes of block sizes and thread count of 1024 and 32. </w:t>
+      </w:r>
+      <w:r>
+        <w:rPr>
+          <w:noProof/>
+        </w:rPr>
+        <w:t xml:space="preserve">This is highlighed between the shared memory tables and global memory tables. The global memory tables can handle those outliers with decent performance, but the shared memory struggles. </w:t>
+      </w:r>
+      <w:r>
+        <w:rPr>
+          <w:noProof/>
+        </w:rPr>
+        <w:t xml:space="preserve">To compare with the GPU vs CPU, </w:t>
+      </w:r>
+      <w:r>
+        <w:rPr>
+          <w:noProof/>
+        </w:rPr>
+        <w:t xml:space="preserve">the </w:t>
+      </w:r>
+      <w:r>
+        <w:rPr>
+          <w:noProof/>
+        </w:rPr>
+        <w:t>GPU will out perform the CPU</w:t>
+      </w:r>
+      <w:r>
+        <w:rPr>
+          <w:noProof/>
+        </w:rPr>
+        <w:t xml:space="preserve"> when</w:t>
+      </w:r>
+      <w:r>
+        <w:rPr>
+          <w:noProof/>
+        </w:rPr>
+        <w:t xml:space="preserve"> the number of </w:t>
+      </w:r>
+      <w:r>
+        <w:rPr>
+          <w:noProof/>
+        </w:rPr>
+        <w:t xml:space="preserve">numerical </w:t>
+      </w:r>
+      <w:r>
+        <w:rPr>
+          <w:noProof/>
+        </w:rPr>
+        <w:t xml:space="preserve">calculations is large enough. If you have smaller datasets under %5, the CPU will have the advantage. </w:t>
+      </w:r>
+      <w:r>
+        <w:rPr>
+          <w:noProof/>
+        </w:rPr>
+        <w:t>We compare the CPU with the 10</w:t>
+      </w:r>
+      <w:r>
+        <w:rPr>
+          <w:noProof/>
+        </w:rPr>
+        <w:t>%</w:t>
+      </w:r>
+      <w:r>
+        <w:rPr>
+          <w:noProof/>
+        </w:rPr>
+        <w:t xml:space="preserve"> to 90</w:t>
+      </w:r>
+      <w:r>
+        <w:rPr>
+          <w:noProof/>
+        </w:rPr>
+        <w:t>%</w:t>
+      </w:r>
+      <w:r>
+        <w:rPr>
+          <w:noProof/>
+        </w:rPr>
+        <w:t xml:space="preserve"> memory</w:t>
+      </w:r>
+      <w:r>
+        <w:rPr>
+          <w:noProof/>
+        </w:rPr>
+        <w:t xml:space="preserve"> of the GPU</w:t>
+      </w:r>
+      <w:r>
+        <w:rPr>
+          <w:noProof/>
+        </w:rPr>
+        <w:t xml:space="preserve">, and in all those cases, the GPU is signficantly faster in both the shared memory and global memory cases. </w:t>
+      </w:r>
+    </w:p>
+    <w:p>
+      <w:pPr>
+        <w:ind w:firstLine="720"/>
         <w:rPr>
           <w:noProof/>
         </w:rPr>
@@ -1099,216 +1465,28 @@
         <w:rPr>
           <w:noProof/>
         </w:rPr>
-        <w:t>A general trend for performance</w:t>
-      </w:r>
-      <w:r>
-        <w:rPr>
-          <w:noProof/>
-        </w:rPr>
-        <w:t xml:space="preserve"> is the larger the data, the more blocks and threads are needed for processing</w:t>
-      </w:r>
-      <w:r>
-        <w:rPr>
-          <w:noProof/>
-        </w:rPr>
-        <w:t>, but not too many</w:t>
-      </w:r>
-      <w:r>
-        <w:rPr>
-          <w:noProof/>
-        </w:rPr>
-        <w:t xml:space="preserve">. </w:t>
-      </w:r>
-      <w:r>
-        <w:rPr>
-          <w:noProof/>
-        </w:rPr>
-        <w:t>T</w:t>
-      </w:r>
-      <w:r>
-        <w:rPr>
-          <w:noProof/>
-        </w:rPr>
-        <w:t>he range of  block sizes and thread count are 128 to 512</w:t>
-      </w:r>
-      <w:r>
-        <w:rPr>
-          <w:noProof/>
-        </w:rPr>
-        <w:t xml:space="preserve"> provide the best overall performance</w:t>
-      </w:r>
-      <w:r>
-        <w:rPr>
-          <w:noProof/>
-        </w:rPr>
-        <w:t>.</w:t>
-      </w:r>
-      <w:r>
-        <w:rPr>
-          <w:noProof/>
-        </w:rPr>
+        <w:t xml:space="preserve">For future work, I would like to try differing transpose methods, we implemented the generic transpose with no optimizations. </w:t>
+      </w:r>
+      <w:r>
+        <w:rPr>
+          <w:noProof/>
+        </w:rPr>
+        <w:t xml:space="preserve">Our implementation does double the number of </w:t>
+      </w:r>
+      <w:r>
+        <w:t>a</w:t>
+      </w:r>
+      <w:r>
+        <w:t>rithmetic</w:t>
+      </w:r>
+      <w:r>
         <w:t xml:space="preserve"> </w:t>
       </w:r>
       <w:r>
-        <w:rPr>
-          <w:noProof/>
-        </w:rPr>
-        <w:t xml:space="preserve">Those seem to have consistent runtimes compared to the kernel parameters of the extremes of block sizes and thread count of 1024 and 32. </w:t>
-      </w:r>
-    </w:p>
-    <w:p>
-      <w:pPr>
-        <w:rPr>
-          <w:noProof/>
-        </w:rPr>
-      </w:pPr>
-    </w:p>
-    <w:p>
-      <w:pPr>
-        <w:ind w:firstLine="720"/>
-        <w:rPr>
-          <w:noProof/>
-        </w:rPr>
-      </w:pPr>
-      <w:r>
-        <w:rPr>
-          <w:noProof/>
-        </w:rPr>
-        <w:t xml:space="preserve">To compare with the GPU vs CPU, </w:t>
-      </w:r>
-      <w:r>
-        <w:rPr>
-          <w:noProof/>
-        </w:rPr>
-        <w:t xml:space="preserve">the </w:t>
-      </w:r>
-      <w:r>
-        <w:rPr>
-          <w:noProof/>
-        </w:rPr>
-        <w:t>GPU will out perform the CPU</w:t>
-      </w:r>
-      <w:r>
-        <w:rPr>
-          <w:noProof/>
-        </w:rPr>
-        <w:t xml:space="preserve"> when</w:t>
-      </w:r>
-      <w:r>
-        <w:rPr>
-          <w:noProof/>
-        </w:rPr>
-        <w:t xml:space="preserve"> the number of </w:t>
-      </w:r>
-      <w:r>
-        <w:rPr>
-          <w:noProof/>
-        </w:rPr>
-        <w:t xml:space="preserve">numerical </w:t>
-      </w:r>
-      <w:r>
-        <w:rPr>
-          <w:noProof/>
-        </w:rPr>
-        <w:t xml:space="preserve">calculations is large enough. If you have smaller datasets under %5, the CPU will have the advantage. </w:t>
-      </w:r>
-      <w:r>
-        <w:rPr>
-          <w:noProof/>
-        </w:rPr>
-        <w:t xml:space="preserve">We compare the CPU with the 10 to 90 memory, and in all those cases, the GPU is signficantly faster in both the shared memory and global memory cases. </w:t>
-      </w:r>
-    </w:p>
-    <w:p>
-      <w:pPr>
-        <w:ind w:firstLine="720"/>
-        <w:rPr>
-          <w:noProof/>
-        </w:rPr>
-      </w:pPr>
-    </w:p>
-    <w:p>
-      <w:pPr>
-        <w:ind w:firstLine="720"/>
-        <w:rPr>
-          <w:noProof/>
-        </w:rPr>
-      </w:pPr>
-      <w:r>
-        <w:rPr>
-          <w:noProof/>
-        </w:rPr>
-        <w:t xml:space="preserve">We do </w:t>
-      </w:r>
-      <w:r>
-        <w:rPr>
-          <w:noProof/>
-        </w:rPr>
-        <w:t>differing implementations on the global verse shared in memory access.</w:t>
-      </w:r>
-      <w:r>
-        <w:rPr>
-          <w:noProof/>
-        </w:rPr>
-        <w:t xml:space="preserve"> </w:t>
-      </w:r>
-      <w:r>
-        <w:rPr>
-          <w:noProof/>
-        </w:rPr>
-        <w:t xml:space="preserve">We have a </w:t>
-      </w:r>
-      <w:r>
-        <w:rPr>
-          <w:noProof/>
-        </w:rPr>
-        <w:t>coalesced</w:t>
-      </w:r>
-      <w:r>
-        <w:rPr>
-          <w:noProof/>
-        </w:rPr>
-        <w:t xml:space="preserve"> memory access of tiling and interleaving</w:t>
-      </w:r>
-      <w:r>
-        <w:rPr>
-          <w:noProof/>
-        </w:rPr>
-        <w:t xml:space="preserve"> for shared transpose</w:t>
-      </w:r>
-      <w:r>
-        <w:rPr>
-          <w:noProof/>
-        </w:rPr>
-        <w:t xml:space="preserve">, while our global </w:t>
-      </w:r>
-      <w:r>
-        <w:rPr>
-          <w:noProof/>
-        </w:rPr>
-        <w:t xml:space="preserve">tranpose </w:t>
-      </w:r>
-      <w:r>
-        <w:rPr>
-          <w:noProof/>
-        </w:rPr>
-        <w:t>does not have that ability. For future work, I would like to try differing transpose methods, we implemented</w:t>
+        <w:t xml:space="preserve">operations. We are not doing the upper triangle method, thus losing out on the performance increase and runtime decrease of proportionally half. </w:t>
       </w:r>
       <w:bookmarkStart w:id="0" w:name="_GoBack"/>
       <w:bookmarkEnd w:id="0"/>
-      <w:r>
-        <w:rPr>
-          <w:noProof/>
-        </w:rPr>
-        <w:t xml:space="preserve"> the generic transpose with no optimizations. </w:t>
-      </w:r>
-      <w:r>
-        <w:rPr>
-          <w:noProof/>
-          <w:highlight w:val="yellow"/>
-        </w:rPr>
-        <w:t>MENTION HOW BAD IT IS HERE</w:t>
-      </w:r>
     </w:p>
     <w:sectPr>
       <w:pgSz w:w="12240" w:h="15840"/>
@@ -1746,6 +1924,16 @@
     <w:semiHidden/>
     <w:unhideWhenUsed/>
   </w:style>
+  <w:style w:type="character" w:styleId="PlaceholderText">
+    <w:name w:val="Placeholder Text"/>
+    <w:basedOn w:val="DefaultParagraphFont"/>
+    <w:uiPriority w:val="99"/>
+    <w:semiHidden/>
+    <w:rsid w:val="009C77E3"/>
+    <w:rPr>
+      <w:color w:val="808080"/>
+    </w:rPr>
+  </w:style>
 </w:styles>
 </file>
 

</xml_diff>